<commit_message>
Added admission ads and partial result
</commit_message>
<xml_diff>
--- a/Question paper/Annual Examination/8/Computer8.docx
+++ b/Question paper/Annual Examination/8/Computer8.docx
@@ -2159,6 +2159,18 @@
     <w:p>
       <w:pPr>
         <w:pStyle w:val="ListParagraph"/>
+        <w:rPr>
+          <w:rFonts w:cs="Times New Roman"/>
+          <w:b/>
+          <w:bCs/>
+          <w:sz w:val="32"/>
+          <w:szCs w:val="32"/>
+        </w:rPr>
+      </w:pPr>
+    </w:p>
+    <w:p>
+      <w:pPr>
+        <w:pStyle w:val="ListParagraph"/>
         <w:numPr>
           <w:ilvl w:val="0"/>
           <w:numId w:val="8"/>
@@ -2239,7 +2251,7 @@
           <w:sz w:val="32"/>
           <w:szCs w:val="32"/>
         </w:rPr>
-        <w:t>4</w:t>
+        <w:t>2</w:t>
       </w:r>
       <w:r>
         <w:rPr>
@@ -2259,7 +2271,7 @@
           <w:sz w:val="32"/>
           <w:szCs w:val="32"/>
         </w:rPr>
-        <w:t>1</w:t>
+        <w:t>2</w:t>
       </w:r>
       <w:r>
         <w:rPr>
@@ -2362,135 +2374,6 @@
           <w:vertAlign w:val="subscript"/>
         </w:rPr>
         <w:t>10</w:t>
-      </w:r>
-    </w:p>
-    <w:p>
-      <w:pPr>
-        <w:pStyle w:val="ListParagraph"/>
-        <w:numPr>
-          <w:ilvl w:val="1"/>
-          <w:numId w:val="8"/>
-        </w:numPr>
-        <w:rPr>
-          <w:rFonts w:cs="Times New Roman"/>
-          <w:sz w:val="32"/>
-          <w:szCs w:val="32"/>
-        </w:rPr>
-      </w:pPr>
-      <w:r>
-        <w:rPr>
-          <w:rFonts w:cs="Times New Roman"/>
-          <w:sz w:val="32"/>
-          <w:szCs w:val="32"/>
-        </w:rPr>
-        <w:t>(1</w:t>
-      </w:r>
-      <w:r>
-        <w:rPr>
-          <w:rFonts w:cs="Times New Roman"/>
-          <w:sz w:val="32"/>
-          <w:szCs w:val="32"/>
-        </w:rPr>
-        <w:t>6</w:t>
-      </w:r>
-      <w:r>
-        <w:rPr>
-          <w:rFonts w:cs="Times New Roman"/>
-          <w:sz w:val="32"/>
-          <w:szCs w:val="32"/>
-        </w:rPr>
-        <w:t>9)</w:t>
-      </w:r>
-      <w:r>
-        <w:rPr>
-          <w:rFonts w:cs="Times New Roman"/>
-          <w:sz w:val="32"/>
-          <w:szCs w:val="32"/>
-          <w:vertAlign w:val="subscript"/>
-        </w:rPr>
-        <w:t>10</w:t>
-      </w:r>
-      <w:r>
-        <w:rPr>
-          <w:rFonts w:cs="Times New Roman"/>
-          <w:sz w:val="32"/>
-          <w:szCs w:val="32"/>
-        </w:rPr>
-        <w:t xml:space="preserve"> = (?)</w:t>
-      </w:r>
-      <w:r>
-        <w:rPr>
-          <w:rFonts w:cs="Times New Roman"/>
-          <w:sz w:val="32"/>
-          <w:szCs w:val="32"/>
-          <w:vertAlign w:val="subscript"/>
-        </w:rPr>
-        <w:t>8</w:t>
-      </w:r>
-    </w:p>
-    <w:p>
-      <w:pPr>
-        <w:pStyle w:val="ListParagraph"/>
-        <w:numPr>
-          <w:ilvl w:val="1"/>
-          <w:numId w:val="8"/>
-        </w:numPr>
-        <w:rPr>
-          <w:rFonts w:cs="Times New Roman"/>
-          <w:sz w:val="32"/>
-          <w:szCs w:val="32"/>
-        </w:rPr>
-      </w:pPr>
-      <w:r>
-        <w:rPr>
-          <w:rFonts w:cs="Times New Roman"/>
-          <w:sz w:val="32"/>
-          <w:szCs w:val="32"/>
-        </w:rPr>
-        <w:t xml:space="preserve">(1101 </w:t>
-      </w:r>
-      <m:oMath>
-        <m:r>
-          <w:rPr>
-            <w:rFonts w:ascii="Cambria Math" w:hAnsi="Cambria Math" w:cs="Times New Roman"/>
-            <w:sz w:val="32"/>
-            <w:szCs w:val="32"/>
-          </w:rPr>
-          <m:t>×</m:t>
-        </m:r>
-      </m:oMath>
-      <w:r>
-        <w:rPr>
-          <w:rFonts w:cs="Times New Roman"/>
-          <w:sz w:val="32"/>
-          <w:szCs w:val="32"/>
-        </w:rPr>
-        <w:t xml:space="preserve"> 1</w:t>
-      </w:r>
-      <w:r>
-        <w:rPr>
-          <w:rFonts w:cs="Times New Roman"/>
-          <w:sz w:val="32"/>
-          <w:szCs w:val="32"/>
-        </w:rPr>
-        <w:t>0</w:t>
-      </w:r>
-      <w:r>
-        <w:rPr>
-          <w:rFonts w:cs="Times New Roman"/>
-          <w:sz w:val="32"/>
-          <w:szCs w:val="32"/>
-        </w:rPr>
-        <w:t>)</w:t>
-      </w:r>
-      <w:r>
-        <w:rPr>
-          <w:rFonts w:cs="Times New Roman"/>
-          <w:sz w:val="32"/>
-          <w:szCs w:val="32"/>
-          <w:vertAlign w:val="subscript"/>
-        </w:rPr>
-        <w:t>2</w:t>
       </w:r>
     </w:p>
     <w:p>
@@ -2975,7 +2858,6 @@
         </w:rPr>
         <w:t>&lt;</w:t>
       </w:r>
-      <w:proofErr w:type="spellStart"/>
       <w:r>
         <w:rPr>
           <w:rFonts w:cs="Times New Roman"/>
@@ -2984,7 +2866,6 @@
         </w:rPr>
         <w:t>br</w:t>
       </w:r>
-      <w:proofErr w:type="spellEnd"/>
       <w:r>
         <w:rPr>
           <w:rFonts w:cs="Times New Roman"/>
@@ -3053,7 +2934,6 @@
         </w:rPr>
         <w:t>&lt;</w:t>
       </w:r>
-      <w:proofErr w:type="spellStart"/>
       <w:r>
         <w:rPr>
           <w:rFonts w:cs="Times New Roman"/>
@@ -3062,7 +2942,6 @@
         </w:rPr>
         <w:t>hr</w:t>
       </w:r>
-      <w:proofErr w:type="spellEnd"/>
       <w:r>
         <w:rPr>
           <w:rFonts w:cs="Times New Roman"/>
@@ -3341,25 +3220,7 @@
           <w:sz w:val="32"/>
           <w:szCs w:val="32"/>
         </w:rPr>
-        <w:t>(</w:t>
-      </w:r>
-      <w:proofErr w:type="spellStart"/>
-      <w:r>
-        <w:rPr>
-          <w:rFonts w:cs="Times New Roman"/>
-          <w:sz w:val="32"/>
-          <w:szCs w:val="32"/>
-        </w:rPr>
-        <w:t>i</w:t>
-      </w:r>
-      <w:proofErr w:type="spellEnd"/>
-      <w:r>
-        <w:rPr>
-          <w:rFonts w:cs="Times New Roman"/>
-          <w:sz w:val="32"/>
-          <w:szCs w:val="32"/>
-        </w:rPr>
-        <w:t>)</w:t>
+        <w:t>(i)</w:t>
       </w:r>
       <w:r>
         <w:rPr>
@@ -3753,7 +3614,7 @@
           <w:sz w:val="32"/>
           <w:szCs w:val="32"/>
         </w:rPr>
-        <w:t>3</w:t>
+        <w:t>2</w:t>
       </w:r>
       <w:r>
         <w:rPr>
@@ -3774,6 +3635,16 @@
           <w:szCs w:val="32"/>
         </w:rPr>
         <w:t>1</w:t>
+      </w:r>
+      <w:r>
+        <w:rPr>
+          <w:rFonts w:cs="Times New Roman"/>
+          <w:b/>
+          <w:bCs/>
+          <w:sz w:val="32"/>
+          <w:szCs w:val="32"/>
+        </w:rPr>
+        <w:t>.5</w:t>
       </w:r>
       <w:r>
         <w:rPr>
@@ -3832,28 +3703,6 @@
     </w:p>
     <w:p>
       <w:pPr>
-        <w:pStyle w:val="ListParagraph"/>
-        <w:numPr>
-          <w:ilvl w:val="1"/>
-          <w:numId w:val="18"/>
-        </w:numPr>
-        <w:rPr>
-          <w:rFonts w:cs="Times New Roman"/>
-          <w:sz w:val="32"/>
-          <w:szCs w:val="32"/>
-        </w:rPr>
-      </w:pPr>
-      <w:r>
-        <w:rPr>
-          <w:rFonts w:cs="Times New Roman"/>
-          <w:sz w:val="32"/>
-          <w:szCs w:val="32"/>
-        </w:rPr>
-        <w:t>What is animation?</w:t>
-      </w:r>
-    </w:p>
-    <w:p>
-      <w:pPr>
         <w:jc w:val="center"/>
         <w:rPr>
           <w:rFonts w:cs="Times New Roman"/>
@@ -3934,19 +3783,6 @@
         </w:rPr>
         <w:t>]</w:t>
       </w:r>
-    </w:p>
-    <w:p>
-      <w:pPr>
-        <w:pStyle w:val="ListParagraph"/>
-        <w:jc w:val="center"/>
-        <w:rPr>
-          <w:rFonts w:cs="Times New Roman"/>
-          <w:b/>
-          <w:bCs/>
-          <w:sz w:val="32"/>
-          <w:szCs w:val="32"/>
-        </w:rPr>
-      </w:pPr>
     </w:p>
     <w:p>
       <w:pPr>
@@ -4137,7 +3973,23 @@
           <w:sz w:val="32"/>
           <w:szCs w:val="32"/>
         </w:rPr>
-        <w:t>What is variable?</w:t>
+        <w:t>What i</w:t>
+      </w:r>
+      <w:r>
+        <w:rPr>
+          <w:rFonts w:cs="Times New Roman"/>
+          <w:sz w:val="32"/>
+          <w:szCs w:val="32"/>
+        </w:rPr>
+        <w:t>s variable</w:t>
+      </w:r>
+      <w:r>
+        <w:rPr>
+          <w:rFonts w:cs="Times New Roman"/>
+          <w:sz w:val="32"/>
+          <w:szCs w:val="32"/>
+        </w:rPr>
+        <w:t>?</w:t>
       </w:r>
     </w:p>
     <w:p>
@@ -4161,21 +4013,16 @@
           <w:sz w:val="32"/>
           <w:szCs w:val="32"/>
         </w:rPr>
-        <w:t>What is looping?</w:t>
-      </w:r>
-    </w:p>
-    <w:p>
-      <w:pPr>
-        <w:pStyle w:val="ListParagraph"/>
-        <w:ind w:left="1170"/>
-        <w:rPr>
-          <w:rFonts w:cs="Times New Roman"/>
-          <w:b/>
-          <w:bCs/>
-          <w:sz w:val="32"/>
-          <w:szCs w:val="32"/>
-        </w:rPr>
-      </w:pPr>
+        <w:t>What is the purpose of looping</w:t>
+      </w:r>
+      <w:r>
+        <w:rPr>
+          <w:rFonts w:cs="Times New Roman"/>
+          <w:sz w:val="32"/>
+          <w:szCs w:val="32"/>
+        </w:rPr>
+        <w:t>?</w:t>
+      </w:r>
     </w:p>
     <w:p>
       <w:pPr>
@@ -4384,16 +4231,6 @@
     <w:p>
       <w:pPr>
         <w:pStyle w:val="ListParagraph"/>
-        <w:rPr>
-          <w:rFonts w:cs="Times New Roman"/>
-          <w:sz w:val="32"/>
-          <w:szCs w:val="32"/>
-        </w:rPr>
-      </w:pPr>
-    </w:p>
-    <w:p>
-      <w:pPr>
-        <w:pStyle w:val="ListParagraph"/>
         <w:numPr>
           <w:ilvl w:val="0"/>
           <w:numId w:val="12"/>
@@ -4732,16 +4569,6 @@
     <w:p>
       <w:pPr>
         <w:pStyle w:val="ListParagraph"/>
-        <w:rPr>
-          <w:rFonts w:cs="Times New Roman"/>
-          <w:sz w:val="32"/>
-          <w:szCs w:val="32"/>
-        </w:rPr>
-      </w:pPr>
-    </w:p>
-    <w:p>
-      <w:pPr>
-        <w:pStyle w:val="ListParagraph"/>
         <w:numPr>
           <w:ilvl w:val="0"/>
           <w:numId w:val="12"/>
@@ -4909,39 +4736,108 @@
           <w:sz w:val="32"/>
           <w:szCs w:val="32"/>
         </w:rPr>
-        <w:t xml:space="preserve">To print </w:t>
-      </w:r>
-      <w:r>
-        <w:rPr>
-          <w:rFonts w:cs="Times New Roman"/>
-          <w:sz w:val="32"/>
-          <w:szCs w:val="32"/>
-        </w:rPr>
-        <w:t>100, 95, 90, 85, ………..</w:t>
-      </w:r>
-      <w:r>
-        <w:rPr>
-          <w:rFonts w:cs="Times New Roman"/>
-          <w:sz w:val="32"/>
-          <w:szCs w:val="32"/>
-        </w:rPr>
-        <w:t>.</w:t>
-      </w:r>
-      <w:r>
-        <w:rPr>
-          <w:rFonts w:cs="Times New Roman"/>
-          <w:sz w:val="32"/>
-          <w:szCs w:val="32"/>
-        </w:rPr>
-        <w:t xml:space="preserve"> up to 5.</w:t>
-      </w:r>
-    </w:p>
-    <w:p>
-      <w:pPr>
-        <w:rPr>
-          <w:rFonts w:cs="Times New Roman"/>
-          <w:sz w:val="28"/>
-          <w:szCs w:val="28"/>
+        <w:t xml:space="preserve">To </w:t>
+      </w:r>
+      <w:r>
+        <w:rPr>
+          <w:rFonts w:cs="Times New Roman"/>
+          <w:sz w:val="32"/>
+          <w:szCs w:val="32"/>
+        </w:rPr>
+        <w:t>the pattern as below:</w:t>
+      </w:r>
+    </w:p>
+    <w:p>
+      <w:pPr>
+        <w:pStyle w:val="ListParagraph"/>
+        <w:ind w:left="1170"/>
+        <w:rPr>
+          <w:rFonts w:cs="Times New Roman"/>
+          <w:sz w:val="32"/>
+          <w:szCs w:val="32"/>
+        </w:rPr>
+      </w:pPr>
+      <w:r>
+        <w:rPr>
+          <w:rFonts w:cs="Times New Roman"/>
+          <w:sz w:val="32"/>
+          <w:szCs w:val="32"/>
+        </w:rPr>
+        <w:t>1</w:t>
+      </w:r>
+      <w:r>
+        <w:rPr>
+          <w:rFonts w:cs="Times New Roman"/>
+          <w:sz w:val="32"/>
+          <w:szCs w:val="32"/>
+        </w:rPr>
+        <w:br/>
+      </w:r>
+      <w:r>
+        <w:rPr>
+          <w:rFonts w:cs="Times New Roman"/>
+          <w:sz w:val="32"/>
+          <w:szCs w:val="32"/>
+        </w:rPr>
+        <w:t>12</w:t>
+      </w:r>
+      <w:r>
+        <w:rPr>
+          <w:rFonts w:cs="Times New Roman"/>
+          <w:sz w:val="32"/>
+          <w:szCs w:val="32"/>
+        </w:rPr>
+        <w:br/>
+      </w:r>
+      <w:r>
+        <w:rPr>
+          <w:rFonts w:cs="Times New Roman"/>
+          <w:sz w:val="32"/>
+          <w:szCs w:val="32"/>
+        </w:rPr>
+        <w:t>123</w:t>
+      </w:r>
+      <w:r>
+        <w:rPr>
+          <w:rFonts w:cs="Times New Roman"/>
+          <w:sz w:val="32"/>
+          <w:szCs w:val="32"/>
+        </w:rPr>
+        <w:br/>
+      </w:r>
+      <w:r>
+        <w:rPr>
+          <w:rFonts w:cs="Times New Roman"/>
+          <w:sz w:val="32"/>
+          <w:szCs w:val="32"/>
+        </w:rPr>
+        <w:t>1234</w:t>
+      </w:r>
+      <w:r>
+        <w:rPr>
+          <w:rFonts w:cs="Times New Roman"/>
+          <w:sz w:val="32"/>
+          <w:szCs w:val="32"/>
+        </w:rPr>
+        <w:br/>
+      </w:r>
+      <w:r>
+        <w:rPr>
+          <w:rFonts w:cs="Times New Roman"/>
+          <w:sz w:val="32"/>
+          <w:szCs w:val="32"/>
+        </w:rPr>
+        <w:t>12345</w:t>
+      </w:r>
+    </w:p>
+    <w:p>
+      <w:pPr>
+        <w:pStyle w:val="ListParagraph"/>
+        <w:ind w:left="1170"/>
+        <w:rPr>
+          <w:rFonts w:cs="Times New Roman"/>
+          <w:sz w:val="32"/>
+          <w:szCs w:val="32"/>
         </w:rPr>
       </w:pPr>
     </w:p>
@@ -4956,8 +4852,8 @@
           <w:bCs/>
           <w:i/>
           <w:iCs/>
-          <w:sz w:val="40"/>
-          <w:szCs w:val="40"/>
+          <w:sz w:val="32"/>
+          <w:szCs w:val="32"/>
         </w:rPr>
       </w:pPr>
       <w:r>
@@ -4965,8 +4861,8 @@
           <w:rFonts w:cs="Times New Roman"/>
           <w:i/>
           <w:iCs/>
-          <w:sz w:val="36"/>
-          <w:szCs w:val="36"/>
+          <w:sz w:val="32"/>
+          <w:szCs w:val="32"/>
         </w:rPr>
         <w:t xml:space="preserve">Best </w:t>
       </w:r>
@@ -4975,8 +4871,8 @@
           <w:rFonts w:cs="Times New Roman"/>
           <w:i/>
           <w:iCs/>
-          <w:sz w:val="36"/>
-          <w:szCs w:val="36"/>
+          <w:sz w:val="32"/>
+          <w:szCs w:val="32"/>
         </w:rPr>
         <w:t>Wishes!!!</w:t>
       </w:r>

</xml_diff>